<commit_message>
Submit of version V1.0 (docx and pdf)
</commit_message>
<xml_diff>
--- a/Template_Files/01_SafetyPlan_LaneAssistance_Template.docx
+++ b/Template_Files/01_SafetyPlan_LaneAssistance_Template.docx
@@ -730,28 +730,19 @@
                 <w:szCs w:val="22"/>
               </w:rPr>
             </w:pPr>
-          </w:p>
-        </w:tc>
-        <w:tc>
-          <w:tcPr>
-            <w:tcW w:w="1275" w:type="dxa"/>
-          </w:tcPr>
-          <w:p>
-            <w:pPr>
-              <w:pStyle w:val="normal"/>
-              <w:widowControl w:val="0"/>
-              <w:contextualSpacing w:val="0"/>
+            <w:r>
               <w:rPr>
                 <w:rFonts w:ascii="Calibri" w:eastAsia="Calibri" w:hAnsi="Calibri" w:cs="Calibri"/>
                 <w:sz w:val="22"/>
                 <w:szCs w:val="22"/>
               </w:rPr>
-            </w:pPr>
-          </w:p>
-        </w:tc>
-        <w:tc>
-          <w:tcPr>
-            <w:tcW w:w="2100" w:type="dxa"/>
+              <w:t>02/03/2018</w:t>
+            </w:r>
+          </w:p>
+        </w:tc>
+        <w:tc>
+          <w:tcPr>
+            <w:tcW w:w="1275" w:type="dxa"/>
           </w:tcPr>
           <w:p>
             <w:pPr>
@@ -764,23 +755,74 @@
                 <w:szCs w:val="22"/>
               </w:rPr>
             </w:pPr>
-          </w:p>
-        </w:tc>
-        <w:tc>
-          <w:tcPr>
-            <w:tcW w:w="4785" w:type="dxa"/>
-          </w:tcPr>
-          <w:p>
-            <w:pPr>
-              <w:pStyle w:val="normal"/>
-              <w:widowControl w:val="0"/>
-              <w:contextualSpacing w:val="0"/>
+            <w:r>
               <w:rPr>
                 <w:rFonts w:ascii="Calibri" w:eastAsia="Calibri" w:hAnsi="Calibri" w:cs="Calibri"/>
                 <w:sz w:val="22"/>
                 <w:szCs w:val="22"/>
               </w:rPr>
-            </w:pPr>
+              <w:t>1.0</w:t>
+            </w:r>
+          </w:p>
+        </w:tc>
+        <w:tc>
+          <w:tcPr>
+            <w:tcW w:w="2100" w:type="dxa"/>
+          </w:tcPr>
+          <w:p>
+            <w:pPr>
+              <w:pStyle w:val="normal"/>
+              <w:widowControl w:val="0"/>
+              <w:contextualSpacing w:val="0"/>
+              <w:rPr>
+                <w:rFonts w:ascii="Calibri" w:eastAsia="Calibri" w:hAnsi="Calibri" w:cs="Calibri"/>
+                <w:sz w:val="22"/>
+                <w:szCs w:val="22"/>
+              </w:rPr>
+            </w:pPr>
+            <w:r>
+              <w:rPr>
+                <w:rFonts w:ascii="Calibri" w:eastAsia="Calibri" w:hAnsi="Calibri" w:cs="Calibri"/>
+                <w:sz w:val="22"/>
+                <w:szCs w:val="22"/>
+              </w:rPr>
+              <w:t xml:space="preserve">Michael </w:t>
+            </w:r>
+            <w:proofErr w:type="spellStart"/>
+            <w:r>
+              <w:rPr>
+                <w:rFonts w:ascii="Calibri" w:eastAsia="Calibri" w:hAnsi="Calibri" w:cs="Calibri"/>
+                <w:sz w:val="22"/>
+                <w:szCs w:val="22"/>
+              </w:rPr>
+              <w:t>Scharf</w:t>
+            </w:r>
+            <w:proofErr w:type="spellEnd"/>
+          </w:p>
+        </w:tc>
+        <w:tc>
+          <w:tcPr>
+            <w:tcW w:w="4785" w:type="dxa"/>
+          </w:tcPr>
+          <w:p>
+            <w:pPr>
+              <w:pStyle w:val="normal"/>
+              <w:widowControl w:val="0"/>
+              <w:contextualSpacing w:val="0"/>
+              <w:rPr>
+                <w:rFonts w:ascii="Calibri" w:eastAsia="Calibri" w:hAnsi="Calibri" w:cs="Calibri"/>
+                <w:sz w:val="22"/>
+                <w:szCs w:val="22"/>
+              </w:rPr>
+            </w:pPr>
+            <w:r>
+              <w:rPr>
+                <w:rFonts w:ascii="Calibri" w:eastAsia="Calibri" w:hAnsi="Calibri" w:cs="Calibri"/>
+                <w:sz w:val="22"/>
+                <w:szCs w:val="22"/>
+              </w:rPr>
+              <w:t>First final version after review and fixing.</w:t>
+            </w:r>
           </w:p>
         </w:tc>
       </w:tr>
@@ -1810,45 +1852,6 @@
           <w:color w:val="B7B7B7"/>
         </w:rPr>
       </w:pPr>
-      <w:r>
-        <w:rPr>
-          <w:b/>
-          <w:color w:val="B7B7B7"/>
-        </w:rPr>
-        <w:t xml:space="preserve">[Instructions: </w:t>
-      </w:r>
-    </w:p>
-    <w:p>
-      <w:pPr>
-        <w:pStyle w:val="normal"/>
-        <w:rPr>
-          <w:b/>
-          <w:color w:val="B7B7B7"/>
-        </w:rPr>
-      </w:pPr>
-      <w:r>
-        <w:rPr>
-          <w:b/>
-          <w:color w:val="B7B7B7"/>
-        </w:rPr>
-        <w:t>Describe the major goal of this project; what are we trying to accomplish</w:t>
-      </w:r>
-      <w:r>
-        <w:rPr>
-          <w:b/>
-          <w:color w:val="B7B7B7"/>
-        </w:rPr>
-        <w:t xml:space="preserve"> by analyzing the lane assistance functions with ISO 26262?]</w:t>
-      </w:r>
-    </w:p>
-    <w:p>
-      <w:pPr>
-        <w:pStyle w:val="normal"/>
-        <w:rPr>
-          <w:b/>
-          <w:color w:val="B7B7B7"/>
-        </w:rPr>
-      </w:pPr>
     </w:p>
     <w:p>
       <w:pPr>
@@ -1867,162 +1870,6 @@
       <w:bookmarkEnd w:id="16"/>
       <w:r>
         <w:t>Measures</w:t>
-      </w:r>
-    </w:p>
-    <w:p>
-      <w:pPr>
-        <w:pStyle w:val="normal"/>
-        <w:rPr>
-          <w:b/>
-          <w:color w:val="B7B7B7"/>
-        </w:rPr>
-      </w:pPr>
-      <w:r>
-        <w:rPr>
-          <w:b/>
-          <w:color w:val="B7B7B7"/>
-        </w:rPr>
-        <w:t xml:space="preserve">[Instructions: </w:t>
-      </w:r>
-    </w:p>
-    <w:p>
-      <w:pPr>
-        <w:pStyle w:val="normal"/>
-        <w:rPr>
-          <w:b/>
-          <w:color w:val="B7B7B7"/>
-        </w:rPr>
-      </w:pPr>
-      <w:r>
-        <w:rPr>
-          <w:b/>
-          <w:color w:val="B7B7B7"/>
-        </w:rPr>
-        <w:t xml:space="preserve">Fill in who will be responsible for each measure or activity. Hint: The lesson on Safety Management Roles and Responsibilities. </w:t>
-      </w:r>
-    </w:p>
-    <w:p>
-      <w:pPr>
-        <w:pStyle w:val="normal"/>
-        <w:rPr>
-          <w:b/>
-          <w:color w:val="B7B7B7"/>
-        </w:rPr>
-      </w:pPr>
-    </w:p>
-    <w:p>
-      <w:pPr>
-        <w:pStyle w:val="normal"/>
-        <w:rPr>
-          <w:b/>
-          <w:color w:val="B7B7B7"/>
-        </w:rPr>
-      </w:pPr>
-      <w:r>
-        <w:rPr>
-          <w:b/>
-          <w:color w:val="B7B7B7"/>
-        </w:rPr>
-        <w:t>The options are:</w:t>
-      </w:r>
-    </w:p>
-    <w:p>
-      <w:pPr>
-        <w:pStyle w:val="normal"/>
-        <w:rPr>
-          <w:b/>
-          <w:color w:val="B7B7B7"/>
-        </w:rPr>
-      </w:pPr>
-      <w:r>
-        <w:rPr>
-          <w:b/>
-          <w:color w:val="B7B7B7"/>
-        </w:rPr>
-        <w:t>All Team Members</w:t>
-      </w:r>
-    </w:p>
-    <w:p>
-      <w:pPr>
-        <w:pStyle w:val="normal"/>
-        <w:rPr>
-          <w:b/>
-          <w:color w:val="B7B7B7"/>
-        </w:rPr>
-      </w:pPr>
-      <w:r>
-        <w:rPr>
-          <w:b/>
-          <w:color w:val="B7B7B7"/>
-        </w:rPr>
-        <w:t>Safety</w:t>
-      </w:r>
-      <w:r>
-        <w:rPr>
-          <w:b/>
-          <w:color w:val="B7B7B7"/>
-        </w:rPr>
-        <w:t xml:space="preserve"> Manager</w:t>
-      </w:r>
-    </w:p>
-    <w:p>
-      <w:pPr>
-        <w:pStyle w:val="normal"/>
-        <w:rPr>
-          <w:b/>
-          <w:color w:val="B7B7B7"/>
-        </w:rPr>
-      </w:pPr>
-      <w:r>
-        <w:rPr>
-          <w:b/>
-          <w:color w:val="B7B7B7"/>
-        </w:rPr>
-        <w:t>Project Manager</w:t>
-      </w:r>
-    </w:p>
-    <w:p>
-      <w:pPr>
-        <w:pStyle w:val="normal"/>
-        <w:rPr>
-          <w:b/>
-          <w:color w:val="B7B7B7"/>
-        </w:rPr>
-      </w:pPr>
-      <w:r>
-        <w:rPr>
-          <w:b/>
-          <w:color w:val="B7B7B7"/>
-        </w:rPr>
-        <w:t>Safety Auditor</w:t>
-      </w:r>
-    </w:p>
-    <w:p>
-      <w:pPr>
-        <w:pStyle w:val="normal"/>
-        <w:rPr>
-          <w:b/>
-          <w:color w:val="B7B7B7"/>
-        </w:rPr>
-      </w:pPr>
-      <w:r>
-        <w:rPr>
-          <w:b/>
-          <w:color w:val="B7B7B7"/>
-        </w:rPr>
-        <w:t>Safety Assessor</w:t>
-      </w:r>
-    </w:p>
-    <w:p>
-      <w:pPr>
-        <w:pStyle w:val="normal"/>
-      </w:pPr>
-      <w:r>
-        <w:rPr>
-          <w:b/>
-          <w:color w:val="B7B7B7"/>
-        </w:rPr>
-        <w:t>]</w:t>
       </w:r>
     </w:p>
     <w:p>
@@ -2551,7 +2398,6 @@
               <w:spacing w:line="240" w:lineRule="auto"/>
             </w:pPr>
             <w:r>
-              <w:lastRenderedPageBreak/>
               <w:t>Plan the safety activities of the safety lifecycle</w:t>
             </w:r>
           </w:p>
@@ -2844,62 +2690,8 @@
       <w:bookmarkStart w:id="17" w:name="_b23s6orj91gm" w:colFirst="0" w:colLast="0"/>
       <w:bookmarkEnd w:id="17"/>
       <w:r>
+        <w:lastRenderedPageBreak/>
         <w:t>Safety Culture</w:t>
-      </w:r>
-    </w:p>
-    <w:p>
-      <w:pPr>
-        <w:pStyle w:val="normal"/>
-        <w:rPr>
-          <w:b/>
-          <w:color w:val="B7B7B7"/>
-        </w:rPr>
-      </w:pPr>
-      <w:r>
-        <w:rPr>
-          <w:b/>
-          <w:color w:val="B7B7B7"/>
-        </w:rPr>
-        <w:t xml:space="preserve">[Instructions: </w:t>
-      </w:r>
-    </w:p>
-    <w:p>
-      <w:pPr>
-        <w:pStyle w:val="normal"/>
-        <w:rPr>
-          <w:b/>
-          <w:color w:val="B7B7B7"/>
-        </w:rPr>
-      </w:pPr>
-      <w:r>
-        <w:rPr>
-          <w:b/>
-          <w:color w:val="B7B7B7"/>
-        </w:rPr>
-        <w:t xml:space="preserve">Describe the characteristics of your company's safety culture. How do these characteristics help maintain your safety culture. Hint: See the lesson about </w:t>
-      </w:r>
-      <w:r>
-        <w:rPr>
-          <w:b/>
-          <w:color w:val="B7B7B7"/>
-        </w:rPr>
-        <w:t>Safety Culture</w:t>
-      </w:r>
-    </w:p>
-    <w:p>
-      <w:pPr>
-        <w:pStyle w:val="normal"/>
-        <w:rPr>
-          <w:b/>
-          <w:color w:val="B7B7B7"/>
-        </w:rPr>
-      </w:pPr>
-      <w:r>
-        <w:rPr>
-          <w:b/>
-          <w:color w:val="B7B7B7"/>
-        </w:rPr>
-        <w:t>]</w:t>
       </w:r>
     </w:p>
     <w:p>
@@ -3076,173 +2868,91 @@
           <w:color w:val="B7B7B7"/>
         </w:rPr>
       </w:pPr>
-      <w:r>
+    </w:p>
+    <w:p>
+      <w:pPr>
+        <w:pStyle w:val="normal"/>
+      </w:pPr>
+      <w:r>
+        <w:t>For the lane assistance project, the following safety lifecycle phases are in scope:</w:t>
+      </w:r>
+    </w:p>
+    <w:p>
+      <w:pPr>
+        <w:pStyle w:val="normal"/>
+        <w:ind w:firstLine="720"/>
+      </w:pPr>
+    </w:p>
+    <w:p>
+      <w:pPr>
+        <w:pStyle w:val="normal"/>
+        <w:ind w:firstLine="720"/>
+      </w:pPr>
+      <w:r>
+        <w:t>Concept phase</w:t>
+      </w:r>
+    </w:p>
+    <w:p>
+      <w:pPr>
+        <w:pStyle w:val="normal"/>
+        <w:ind w:firstLine="720"/>
+      </w:pPr>
+      <w:r>
+        <w:t>Product Development at the System Level</w:t>
+      </w:r>
+    </w:p>
+    <w:p>
+      <w:pPr>
+        <w:pStyle w:val="normal"/>
+        <w:ind w:firstLine="720"/>
+      </w:pPr>
+      <w:r>
+        <w:t>Product Development at the Software Level</w:t>
+      </w:r>
+    </w:p>
+    <w:p>
+      <w:pPr>
+        <w:pStyle w:val="normal"/>
+      </w:pPr>
+    </w:p>
+    <w:p>
+      <w:pPr>
+        <w:pStyle w:val="normal"/>
+      </w:pPr>
+      <w:r>
+        <w:t>The following phases are out of scope:</w:t>
+      </w:r>
+    </w:p>
+    <w:p>
+      <w:pPr>
+        <w:pStyle w:val="normal"/>
+      </w:pPr>
+    </w:p>
+    <w:p>
+      <w:pPr>
+        <w:pStyle w:val="normal"/>
+        <w:ind w:firstLine="720"/>
+      </w:pPr>
+      <w:r>
+        <w:t>Product Development at the Hardware Level</w:t>
+      </w:r>
+    </w:p>
+    <w:p>
+      <w:pPr>
+        <w:pStyle w:val="normal"/>
+        <w:ind w:firstLine="720"/>
+      </w:pPr>
+      <w:r>
+        <w:t>Production and Operation</w:t>
+      </w:r>
+    </w:p>
+    <w:p>
+      <w:pPr>
+        <w:pStyle w:val="normal"/>
         <w:rPr>
           <w:b/>
           <w:color w:val="B7B7B7"/>
         </w:rPr>
-        <w:t xml:space="preserve">[Instructions: </w:t>
-      </w:r>
-    </w:p>
-    <w:p>
-      <w:pPr>
-        <w:pStyle w:val="normal"/>
-        <w:rPr>
-          <w:b/>
-          <w:color w:val="B7B7B7"/>
-        </w:rPr>
-      </w:pPr>
-      <w:r>
-        <w:rPr>
-          <w:b/>
-          <w:color w:val="B7B7B7"/>
-        </w:rPr>
-        <w:t xml:space="preserve">Describe which phases of the safety lifecycle are in scope and which are out of scope for this particular project. Hint: See the </w:t>
-      </w:r>
-      <w:hyperlink w:anchor="_sh22j99mm02k">
-        <w:r>
-          <w:rPr>
-            <w:b/>
-            <w:color w:val="1155CC"/>
-            <w:u w:val="single"/>
-          </w:rPr>
-          <w:t>Intro se</w:t>
-        </w:r>
-        <w:r>
-          <w:rPr>
-            <w:b/>
-            <w:color w:val="1155CC"/>
-            <w:u w:val="single"/>
-          </w:rPr>
-          <w:t>c</w:t>
-        </w:r>
-        <w:r>
-          <w:rPr>
-            <w:b/>
-            <w:color w:val="1155CC"/>
-            <w:u w:val="single"/>
-          </w:rPr>
-          <w:t>tion</w:t>
-        </w:r>
-      </w:hyperlink>
-      <w:r>
-        <w:rPr>
-          <w:b/>
-          <w:color w:val="B7B7B7"/>
-        </w:rPr>
-        <w:t xml:space="preserve"> of this document</w:t>
-      </w:r>
-    </w:p>
-    <w:p>
-      <w:pPr>
-        <w:pStyle w:val="normal"/>
-        <w:rPr>
-          <w:b/>
-          <w:color w:val="B7B7B7"/>
-        </w:rPr>
-      </w:pPr>
-      <w:r>
-        <w:rPr>
-          <w:b/>
-          <w:color w:val="B7B7B7"/>
-        </w:rPr>
-        <w:t>]</w:t>
-      </w:r>
-    </w:p>
-    <w:p>
-      <w:pPr>
-        <w:pStyle w:val="normal"/>
-        <w:rPr>
-          <w:b/>
-          <w:color w:val="B7B7B7"/>
-        </w:rPr>
-      </w:pPr>
-    </w:p>
-    <w:p>
-      <w:pPr>
-        <w:pStyle w:val="normal"/>
-      </w:pPr>
-      <w:r>
-        <w:lastRenderedPageBreak/>
-        <w:t>For the lane assistance project, the following safety lifecycle phases are in scope:</w:t>
-      </w:r>
-    </w:p>
-    <w:p>
-      <w:pPr>
-        <w:pStyle w:val="normal"/>
-        <w:ind w:firstLine="720"/>
-      </w:pPr>
-    </w:p>
-    <w:p>
-      <w:pPr>
-        <w:pStyle w:val="normal"/>
-        <w:ind w:firstLine="720"/>
-      </w:pPr>
-      <w:r>
-        <w:t>Concept phase</w:t>
-      </w:r>
-    </w:p>
-    <w:p>
-      <w:pPr>
-        <w:pStyle w:val="normal"/>
-        <w:ind w:firstLine="720"/>
-      </w:pPr>
-      <w:r>
-        <w:t>Product Development at the System Level</w:t>
-      </w:r>
-    </w:p>
-    <w:p>
-      <w:pPr>
-        <w:pStyle w:val="normal"/>
-        <w:ind w:firstLine="720"/>
-      </w:pPr>
-      <w:r>
-        <w:t>Product Development at the Software Level</w:t>
-      </w:r>
-    </w:p>
-    <w:p>
-      <w:pPr>
-        <w:pStyle w:val="normal"/>
-      </w:pPr>
-    </w:p>
-    <w:p>
-      <w:pPr>
-        <w:pStyle w:val="normal"/>
-      </w:pPr>
-      <w:r>
-        <w:t>The following phases are out of scope:</w:t>
-      </w:r>
-    </w:p>
-    <w:p>
-      <w:pPr>
-        <w:pStyle w:val="normal"/>
-      </w:pPr>
-    </w:p>
-    <w:p>
-      <w:pPr>
-        <w:pStyle w:val="normal"/>
-        <w:ind w:firstLine="720"/>
-      </w:pPr>
-      <w:r>
-        <w:t>Product Development at the Hardware Level</w:t>
-      </w:r>
-    </w:p>
-    <w:p>
-      <w:pPr>
-        <w:pStyle w:val="normal"/>
-        <w:ind w:firstLine="720"/>
-      </w:pPr>
-      <w:r>
-        <w:t>Production and Operation</w:t>
-      </w:r>
-    </w:p>
-    <w:p>
-      <w:pPr>
-        <w:pStyle w:val="normal"/>
-        <w:rPr>
-          <w:b/>
-          <w:color w:val="B7B7B7"/>
-        </w:rPr>
       </w:pPr>
     </w:p>
     <w:p>
@@ -3254,54 +2964,6 @@
       <w:bookmarkEnd w:id="19"/>
       <w:r>
         <w:t>Roles</w:t>
-      </w:r>
-    </w:p>
-    <w:p>
-      <w:pPr>
-        <w:pStyle w:val="normal"/>
-        <w:rPr>
-          <w:b/>
-          <w:color w:val="B7B7B7"/>
-        </w:rPr>
-      </w:pPr>
-      <w:r>
-        <w:rPr>
-          <w:b/>
-          <w:color w:val="B7B7B7"/>
-        </w:rPr>
-        <w:t xml:space="preserve">[Instructions: </w:t>
-      </w:r>
-    </w:p>
-    <w:p>
-      <w:pPr>
-        <w:pStyle w:val="normal"/>
-        <w:rPr>
-          <w:b/>
-          <w:color w:val="B7B7B7"/>
-        </w:rPr>
-      </w:pPr>
-      <w:r>
-        <w:rPr>
-          <w:b/>
-          <w:color w:val="B7B7B7"/>
-        </w:rPr>
-        <w:t>This section is here for your reference. You do not need to do anything here. It is provided to help with filling out the development interface agreement section.</w:t>
-      </w:r>
-    </w:p>
-    <w:p>
-      <w:pPr>
-        <w:pStyle w:val="normal"/>
-        <w:rPr>
-          <w:b/>
-          <w:color w:val="B7B7B7"/>
-        </w:rPr>
-      </w:pPr>
-      <w:r>
-        <w:rPr>
-          <w:b/>
-          <w:color w:val="B7B7B7"/>
-        </w:rPr>
-        <w:t>]</w:t>
       </w:r>
     </w:p>
     <w:p>
@@ -3512,6 +3174,7 @@
               <w:contextualSpacing w:val="0"/>
             </w:pPr>
             <w:r>
+              <w:lastRenderedPageBreak/>
               <w:t>Functional Safety  Engineer- Component Level</w:t>
             </w:r>
           </w:p>
@@ -3614,6 +3277,213 @@
       <w:bookmarkEnd w:id="20"/>
       <w:r>
         <w:t>Development Interface Agreement</w:t>
+      </w:r>
+    </w:p>
+    <w:p>
+      <w:pPr>
+        <w:pStyle w:val="normal"/>
+      </w:pPr>
+    </w:p>
+    <w:p>
+      <w:pPr>
+        <w:pStyle w:val="normal"/>
+      </w:pPr>
+      <w:r>
+        <w:t>A DIA (development interface agreement) defines the roles and responsibilities between companies involved in developing a product. All involved parties need to agree on the contents of the DIA before the project begins.</w:t>
+      </w:r>
+    </w:p>
+    <w:p>
+      <w:pPr>
+        <w:pStyle w:val="normal"/>
+      </w:pPr>
+    </w:p>
+    <w:p>
+      <w:pPr>
+        <w:pStyle w:val="normal"/>
+      </w:pPr>
+      <w:r>
+        <w:t>The DIA also specifies what evidence and work products each party will provide to prove that work was done according to the agreement.</w:t>
+      </w:r>
+    </w:p>
+    <w:p>
+      <w:pPr>
+        <w:pStyle w:val="normal"/>
+      </w:pPr>
+    </w:p>
+    <w:p>
+      <w:pPr>
+        <w:pStyle w:val="normal"/>
+      </w:pPr>
+      <w:r>
+        <w:t>The ultimate goal is to ensure that all parties are developing safe vehicles in compliance with ISO 26262.</w:t>
+      </w:r>
+    </w:p>
+    <w:p>
+      <w:pPr>
+        <w:pStyle w:val="normal"/>
+      </w:pPr>
+    </w:p>
+    <w:p>
+      <w:pPr>
+        <w:pStyle w:val="normal"/>
+      </w:pPr>
+      <w:r>
+        <w:t>The responsibility of our company is to act as the Functional Safety Manager as well as the Functional Safety Engineer. This includes</w:t>
+      </w:r>
+    </w:p>
+    <w:p>
+      <w:pPr>
+        <w:pStyle w:val="normal"/>
+        <w:numPr>
+          <w:ilvl w:val="0"/>
+          <w:numId w:val="4"/>
+        </w:numPr>
+      </w:pPr>
+      <w:r>
+        <w:t>Planning, coordinating and documenting of the development phase of the safety lifecycle</w:t>
+      </w:r>
+    </w:p>
+    <w:p>
+      <w:pPr>
+        <w:pStyle w:val="normal"/>
+        <w:numPr>
+          <w:ilvl w:val="0"/>
+          <w:numId w:val="4"/>
+        </w:numPr>
+      </w:pPr>
+      <w:r>
+        <w:t>Tailors the safety lifecycle</w:t>
+      </w:r>
+    </w:p>
+    <w:p>
+      <w:pPr>
+        <w:pStyle w:val="normal"/>
+        <w:numPr>
+          <w:ilvl w:val="0"/>
+          <w:numId w:val="4"/>
+        </w:numPr>
+      </w:pPr>
+      <w:r>
+        <w:t>Maintains the safety plan</w:t>
+      </w:r>
+    </w:p>
+    <w:p>
+      <w:pPr>
+        <w:pStyle w:val="normal"/>
+        <w:numPr>
+          <w:ilvl w:val="0"/>
+          <w:numId w:val="4"/>
+        </w:numPr>
+      </w:pPr>
+      <w:r>
+        <w:t>Monitors progress against the safety plan</w:t>
+      </w:r>
+    </w:p>
+    <w:p>
+      <w:pPr>
+        <w:pStyle w:val="normal"/>
+        <w:numPr>
+          <w:ilvl w:val="0"/>
+          <w:numId w:val="4"/>
+        </w:numPr>
+      </w:pPr>
+      <w:r>
+        <w:t>Performs pre-audits before the safety auditor</w:t>
+      </w:r>
+    </w:p>
+    <w:p>
+      <w:pPr>
+        <w:pStyle w:val="normal"/>
+      </w:pPr>
+    </w:p>
+    <w:p>
+      <w:pPr>
+        <w:pStyle w:val="normal"/>
+      </w:pPr>
+      <w:r>
+        <w:t>As the Functional Safety Manager and</w:t>
+      </w:r>
+    </w:p>
+    <w:p>
+      <w:pPr>
+        <w:pStyle w:val="normal"/>
+        <w:numPr>
+          <w:ilvl w:val="0"/>
+          <w:numId w:val="4"/>
+        </w:numPr>
+      </w:pPr>
+      <w:r>
+        <w:t>Product development and prototyping</w:t>
+      </w:r>
+    </w:p>
+    <w:p>
+      <w:pPr>
+        <w:pStyle w:val="normal"/>
+        <w:numPr>
+          <w:ilvl w:val="0"/>
+          <w:numId w:val="4"/>
+        </w:numPr>
+      </w:pPr>
+      <w:r>
+        <w:t>Integration</w:t>
+      </w:r>
+      <w:r>
+        <w:t xml:space="preserve"> of sub systems</w:t>
+      </w:r>
+    </w:p>
+    <w:p>
+      <w:pPr>
+        <w:pStyle w:val="normal"/>
+        <w:numPr>
+          <w:ilvl w:val="0"/>
+          <w:numId w:val="4"/>
+        </w:numPr>
+      </w:pPr>
+      <w:r>
+        <w:t>Testing at the hardware, software and system levels</w:t>
+      </w:r>
+    </w:p>
+    <w:p>
+      <w:pPr>
+        <w:pStyle w:val="normal"/>
+      </w:pPr>
+    </w:p>
+    <w:p>
+      <w:pPr>
+        <w:pStyle w:val="normal"/>
+      </w:pPr>
+      <w:proofErr w:type="gramStart"/>
+      <w:r>
+        <w:t>In</w:t>
+      </w:r>
+      <w:r>
+        <w:t xml:space="preserve"> the</w:t>
+      </w:r>
+      <w:r>
+        <w:t xml:space="preserve"> role </w:t>
+      </w:r>
+      <w:r>
+        <w:t>as</w:t>
+      </w:r>
+      <w:r>
+        <w:t xml:space="preserve"> the Functional Safety Engineer.</w:t>
+      </w:r>
+      <w:proofErr w:type="gramEnd"/>
+    </w:p>
+    <w:p>
+      <w:pPr>
+        <w:pStyle w:val="normal"/>
+      </w:pPr>
+    </w:p>
+    <w:p>
+      <w:pPr>
+        <w:pStyle w:val="berschrift1"/>
+        <w:contextualSpacing w:val="0"/>
+      </w:pPr>
+      <w:bookmarkStart w:id="21" w:name="_lllavvxrxrdy" w:colFirst="0" w:colLast="0"/>
+      <w:bookmarkEnd w:id="21"/>
+      <w:r>
+        <w:t>Confirmation Measures</w:t>
       </w:r>
     </w:p>
     <w:p>
@@ -3629,218 +3499,13 @@
           <w:color w:val="B7B7B7"/>
         </w:rPr>
       </w:pPr>
-      <w:r>
-        <w:rPr>
-          <w:b/>
-          <w:color w:val="B7B7B7"/>
-        </w:rPr>
-        <w:t>[Instructions:</w:t>
-      </w:r>
-    </w:p>
-    <w:p>
-      <w:pPr>
-        <w:pStyle w:val="normal"/>
-        <w:rPr>
-          <w:b/>
-          <w:color w:val="B7B7B7"/>
-        </w:rPr>
-      </w:pPr>
-      <w:r>
-        <w:rPr>
-          <w:b/>
-          <w:color w:val="B7B7B7"/>
-        </w:rPr>
-        <w:t xml:space="preserve">Assume in this project that you work for the tier-1 organization as described in the above roles table. You are taking on the role of both the functional safety manager and functional safety engineer. </w:t>
-      </w:r>
-    </w:p>
-    <w:p>
-      <w:pPr>
-        <w:pStyle w:val="normal"/>
-        <w:rPr>
-          <w:b/>
-          <w:color w:val="B7B7B7"/>
-        </w:rPr>
-      </w:pPr>
-      <w:r>
-        <w:rPr>
-          <w:b/>
-          <w:color w:val="B7B7B7"/>
-        </w:rPr>
-        <w:t xml:space="preserve"> </w:t>
-      </w:r>
-    </w:p>
-    <w:p>
-      <w:pPr>
-        <w:pStyle w:val="normal"/>
-        <w:rPr>
-          <w:b/>
-          <w:color w:val="B7B7B7"/>
-        </w:rPr>
-      </w:pPr>
-      <w:r>
-        <w:rPr>
-          <w:b/>
-          <w:color w:val="B7B7B7"/>
-        </w:rPr>
-        <w:t>Please answer the following questions:</w:t>
-      </w:r>
-    </w:p>
-    <w:p>
-      <w:pPr>
-        <w:pStyle w:val="normal"/>
-        <w:rPr>
-          <w:b/>
-          <w:color w:val="B7B7B7"/>
-        </w:rPr>
-      </w:pPr>
-    </w:p>
-    <w:p>
-      <w:pPr>
-        <w:pStyle w:val="normal"/>
-        <w:numPr>
-          <w:ilvl w:val="0"/>
-          <w:numId w:val="3"/>
-        </w:numPr>
-        <w:ind w:hanging="360"/>
-        <w:contextualSpacing/>
-        <w:rPr>
-          <w:b/>
-          <w:color w:val="B7B7B7"/>
-        </w:rPr>
-      </w:pPr>
-      <w:r>
-        <w:rPr>
-          <w:b/>
-          <w:color w:val="B7B7B7"/>
-        </w:rPr>
-        <w:lastRenderedPageBreak/>
-        <w:t xml:space="preserve">What is the </w:t>
-      </w:r>
-      <w:r>
-        <w:rPr>
-          <w:b/>
-          <w:color w:val="B7B7B7"/>
-        </w:rPr>
-        <w:t>purpose of a development interface agreement?</w:t>
-      </w:r>
-    </w:p>
-    <w:p>
-      <w:pPr>
-        <w:pStyle w:val="normal"/>
-        <w:rPr>
-          <w:b/>
-          <w:color w:val="B7B7B7"/>
-        </w:rPr>
-      </w:pPr>
-    </w:p>
-    <w:p>
-      <w:pPr>
-        <w:pStyle w:val="normal"/>
-        <w:rPr>
-          <w:b/>
-          <w:color w:val="B7B7B7"/>
-        </w:rPr>
-      </w:pPr>
-    </w:p>
-    <w:p>
-      <w:pPr>
-        <w:pStyle w:val="normal"/>
-        <w:rPr>
-          <w:b/>
-          <w:color w:val="B7B7B7"/>
-        </w:rPr>
-      </w:pPr>
-    </w:p>
-    <w:p>
-      <w:pPr>
-        <w:pStyle w:val="normal"/>
-        <w:numPr>
-          <w:ilvl w:val="0"/>
-          <w:numId w:val="3"/>
-        </w:numPr>
-        <w:ind w:hanging="360"/>
-        <w:contextualSpacing/>
-        <w:rPr>
-          <w:b/>
-          <w:color w:val="B7B7B7"/>
-        </w:rPr>
-      </w:pPr>
-      <w:r>
-        <w:rPr>
-          <w:b/>
-          <w:color w:val="B7B7B7"/>
-        </w:rPr>
-        <w:t>What will be the responsibilities of your company versus the responsibilities of the OEM? Hint: In this project, the OEM is supplying a functioning lane assistance system. Your company needs to analyze and m</w:t>
-      </w:r>
-      <w:r>
-        <w:rPr>
-          <w:b/>
-          <w:color w:val="B7B7B7"/>
-        </w:rPr>
-        <w:t>odify the various sub-systems from a functional safety viewpoint.</w:t>
-      </w:r>
-    </w:p>
-    <w:p>
-      <w:pPr>
-        <w:pStyle w:val="normal"/>
-        <w:rPr>
-          <w:b/>
-          <w:color w:val="B7B7B7"/>
-        </w:rPr>
-      </w:pPr>
-      <w:r>
-        <w:rPr>
-          <w:b/>
-          <w:color w:val="B7B7B7"/>
-        </w:rPr>
-        <w:t>]</w:t>
-      </w:r>
-    </w:p>
-    <w:p>
-      <w:pPr>
-        <w:pStyle w:val="normal"/>
-      </w:pPr>
-      <w:r>
-        <w:t>A DIA (development interface agreement) defines the roles and responsibilities between companies involved in developing a product. All involved parties need to agree on the contents of the DIA before the project begins.</w:t>
-      </w:r>
-    </w:p>
-    <w:p>
-      <w:pPr>
-        <w:pStyle w:val="normal"/>
-      </w:pPr>
-    </w:p>
-    <w:p>
-      <w:pPr>
-        <w:pStyle w:val="normal"/>
-      </w:pPr>
-      <w:r>
-        <w:t>The DIA also specifies what evidence and work products each party will provide to prove that work was done according to the agreement.</w:t>
-      </w:r>
-    </w:p>
-    <w:p>
-      <w:pPr>
-        <w:pStyle w:val="normal"/>
-      </w:pPr>
-    </w:p>
-    <w:p>
-      <w:pPr>
-        <w:pStyle w:val="normal"/>
-      </w:pPr>
-      <w:r>
-        <w:t>The ultimate goal is to ensure that all parties are developing safe vehicles in compliance with ISO 26262.</w:t>
-      </w:r>
-    </w:p>
-    <w:p>
-      <w:pPr>
-        <w:pStyle w:val="normal"/>
-      </w:pPr>
-    </w:p>
-    <w:p>
-      <w:pPr>
-        <w:pStyle w:val="normal"/>
-      </w:pPr>
-      <w:r>
-        <w:t>The responsibility of our company is to act as the Functional Safety Manager as well as the Functional Safety Engineer. This includes</w:t>
+    </w:p>
+    <w:p>
+      <w:pPr>
+        <w:pStyle w:val="normal"/>
+      </w:pPr>
+      <w:r>
+        <w:t>Our goal is to ensure that</w:t>
       </w:r>
     </w:p>
     <w:p>
@@ -3852,7 +3517,7 @@
         </w:numPr>
       </w:pPr>
       <w:r>
-        <w:t>Planning, coordinating and documenting of the development phase of the safety lifecycle</w:t>
+        <w:t>Processes comply with the functional safety standard (ISO 26262)</w:t>
       </w:r>
     </w:p>
     <w:p>
@@ -3864,7 +3529,7 @@
         </w:numPr>
       </w:pPr>
       <w:r>
-        <w:t>Tailors the safety lifecycle</w:t>
+        <w:t>Project execution is following the safety plan</w:t>
       </w:r>
     </w:p>
     <w:p>
@@ -3876,329 +3541,7 @@
         </w:numPr>
       </w:pPr>
       <w:r>
-        <w:t>Maintains the safety plan</w:t>
-      </w:r>
-    </w:p>
-    <w:p>
-      <w:pPr>
-        <w:pStyle w:val="normal"/>
-        <w:numPr>
-          <w:ilvl w:val="0"/>
-          <w:numId w:val="4"/>
-        </w:numPr>
-      </w:pPr>
-      <w:r>
-        <w:t>Monitors progress against the safety plan</w:t>
-      </w:r>
-    </w:p>
-    <w:p>
-      <w:pPr>
-        <w:pStyle w:val="normal"/>
-        <w:numPr>
-          <w:ilvl w:val="0"/>
-          <w:numId w:val="4"/>
-        </w:numPr>
-      </w:pPr>
-      <w:r>
-        <w:t>Performs pre-audits before the safety auditor</w:t>
-      </w:r>
-    </w:p>
-    <w:p>
-      <w:pPr>
-        <w:pStyle w:val="normal"/>
-      </w:pPr>
-    </w:p>
-    <w:p>
-      <w:pPr>
-        <w:pStyle w:val="normal"/>
-      </w:pPr>
-      <w:r>
-        <w:t>As the Functional Safety Manager and</w:t>
-      </w:r>
-    </w:p>
-    <w:p>
-      <w:pPr>
-        <w:pStyle w:val="normal"/>
-        <w:numPr>
-          <w:ilvl w:val="0"/>
-          <w:numId w:val="4"/>
-        </w:numPr>
-      </w:pPr>
-      <w:r>
-        <w:t>Product development and prototyping</w:t>
-      </w:r>
-    </w:p>
-    <w:p>
-      <w:pPr>
-        <w:pStyle w:val="normal"/>
-        <w:numPr>
-          <w:ilvl w:val="0"/>
-          <w:numId w:val="4"/>
-        </w:numPr>
-      </w:pPr>
-      <w:r>
-        <w:t>Integration</w:t>
-      </w:r>
-      <w:r>
-        <w:t xml:space="preserve"> of sub systems</w:t>
-      </w:r>
-    </w:p>
-    <w:p>
-      <w:pPr>
-        <w:pStyle w:val="normal"/>
-        <w:numPr>
-          <w:ilvl w:val="0"/>
-          <w:numId w:val="4"/>
-        </w:numPr>
-      </w:pPr>
-      <w:r>
-        <w:t>Testing at the hardware, software and system levels</w:t>
-      </w:r>
-    </w:p>
-    <w:p>
-      <w:pPr>
-        <w:pStyle w:val="normal"/>
-      </w:pPr>
-    </w:p>
-    <w:p>
-      <w:pPr>
-        <w:pStyle w:val="normal"/>
-      </w:pPr>
-      <w:proofErr w:type="gramStart"/>
-      <w:r>
-        <w:t>In</w:t>
-      </w:r>
-      <w:r>
-        <w:t xml:space="preserve"> the</w:t>
-      </w:r>
-      <w:r>
-        <w:t xml:space="preserve"> role </w:t>
-      </w:r>
-      <w:r>
-        <w:t>as</w:t>
-      </w:r>
-      <w:r>
-        <w:t xml:space="preserve"> the Functional Safety Engineer.</w:t>
-      </w:r>
-      <w:proofErr w:type="gramEnd"/>
-    </w:p>
-    <w:p>
-      <w:pPr>
-        <w:pStyle w:val="normal"/>
-      </w:pPr>
-    </w:p>
-    <w:p>
-      <w:pPr>
-        <w:pStyle w:val="berschrift1"/>
-        <w:contextualSpacing w:val="0"/>
-      </w:pPr>
-      <w:bookmarkStart w:id="21" w:name="_lllavvxrxrdy" w:colFirst="0" w:colLast="0"/>
-      <w:bookmarkEnd w:id="21"/>
-      <w:r>
-        <w:t>Confirmation Measures</w:t>
-      </w:r>
-    </w:p>
-    <w:p>
-      <w:pPr>
-        <w:pStyle w:val="normal"/>
-      </w:pPr>
-    </w:p>
-    <w:p>
-      <w:pPr>
-        <w:pStyle w:val="normal"/>
-        <w:rPr>
-          <w:b/>
-          <w:color w:val="B7B7B7"/>
-        </w:rPr>
-      </w:pPr>
-      <w:r>
-        <w:rPr>
-          <w:b/>
-          <w:color w:val="B7B7B7"/>
-        </w:rPr>
-        <w:t xml:space="preserve">[Instructions: </w:t>
-      </w:r>
-    </w:p>
-    <w:p>
-      <w:pPr>
-        <w:pStyle w:val="normal"/>
-        <w:rPr>
-          <w:b/>
-          <w:color w:val="B7B7B7"/>
-        </w:rPr>
-      </w:pPr>
-      <w:r>
-        <w:rPr>
-          <w:b/>
-          <w:color w:val="B7B7B7"/>
-        </w:rPr>
-        <w:t>Please answer the following questions:</w:t>
-      </w:r>
-    </w:p>
-    <w:p>
-      <w:pPr>
-        <w:pStyle w:val="normal"/>
-        <w:rPr>
-          <w:b/>
-          <w:color w:val="B7B7B7"/>
-        </w:rPr>
-      </w:pPr>
-    </w:p>
-    <w:p>
-      <w:pPr>
-        <w:pStyle w:val="normal"/>
-        <w:numPr>
-          <w:ilvl w:val="0"/>
-          <w:numId w:val="2"/>
-        </w:numPr>
-        <w:ind w:hanging="360"/>
-        <w:contextualSpacing/>
-        <w:rPr>
-          <w:b/>
-          <w:color w:val="B7B7B7"/>
-        </w:rPr>
-      </w:pPr>
-      <w:r>
-        <w:rPr>
-          <w:b/>
-          <w:color w:val="B7B7B7"/>
-        </w:rPr>
-        <w:t>What is the main purpose of confirmation measures?</w:t>
-      </w:r>
-    </w:p>
-    <w:p>
-      <w:pPr>
-        <w:pStyle w:val="normal"/>
-        <w:numPr>
-          <w:ilvl w:val="0"/>
-          <w:numId w:val="2"/>
-        </w:numPr>
-        <w:ind w:hanging="360"/>
-        <w:contextualSpacing/>
-        <w:rPr>
-          <w:b/>
-          <w:color w:val="B7B7B7"/>
-        </w:rPr>
-      </w:pPr>
-      <w:r>
-        <w:rPr>
-          <w:b/>
-          <w:color w:val="B7B7B7"/>
-        </w:rPr>
-        <w:t>What is a confirmation review?</w:t>
-      </w:r>
-    </w:p>
-    <w:p>
-      <w:pPr>
-        <w:pStyle w:val="normal"/>
-        <w:numPr>
-          <w:ilvl w:val="0"/>
-          <w:numId w:val="2"/>
-        </w:numPr>
-        <w:ind w:hanging="360"/>
-        <w:contextualSpacing/>
-        <w:rPr>
-          <w:b/>
-          <w:color w:val="B7B7B7"/>
-        </w:rPr>
-      </w:pPr>
-      <w:r>
-        <w:rPr>
-          <w:b/>
-          <w:color w:val="B7B7B7"/>
-        </w:rPr>
         <w:lastRenderedPageBreak/>
-        <w:t>What is a functional safety audit?</w:t>
-      </w:r>
-    </w:p>
-    <w:p>
-      <w:pPr>
-        <w:pStyle w:val="normal"/>
-        <w:numPr>
-          <w:ilvl w:val="0"/>
-          <w:numId w:val="2"/>
-        </w:numPr>
-        <w:ind w:hanging="360"/>
-        <w:contextualSpacing/>
-        <w:rPr>
-          <w:b/>
-          <w:color w:val="B7B7B7"/>
-        </w:rPr>
-      </w:pPr>
-      <w:r>
-        <w:rPr>
-          <w:b/>
-          <w:color w:val="B7B7B7"/>
-        </w:rPr>
-        <w:t>What is a functional safety assessment?</w:t>
-      </w:r>
-    </w:p>
-    <w:p>
-      <w:pPr>
-        <w:pStyle w:val="normal"/>
-        <w:rPr>
-          <w:b/>
-          <w:color w:val="B7B7B7"/>
-        </w:rPr>
-      </w:pPr>
-      <w:r>
-        <w:rPr>
-          <w:b/>
-          <w:color w:val="B7B7B7"/>
-        </w:rPr>
-        <w:t>]</w:t>
-      </w:r>
-    </w:p>
-    <w:p>
-      <w:pPr>
-        <w:pStyle w:val="normal"/>
-        <w:rPr>
-          <w:b/>
-          <w:color w:val="B7B7B7"/>
-        </w:rPr>
-      </w:pPr>
-    </w:p>
-    <w:p>
-      <w:pPr>
-        <w:pStyle w:val="normal"/>
-      </w:pPr>
-      <w:r>
-        <w:t>Our goal is to ensure that</w:t>
-      </w:r>
-    </w:p>
-    <w:p>
-      <w:pPr>
-        <w:pStyle w:val="normal"/>
-        <w:numPr>
-          <w:ilvl w:val="0"/>
-          <w:numId w:val="4"/>
-        </w:numPr>
-      </w:pPr>
-      <w:r>
-        <w:t>Processes comply with the functional safety standard (ISO 26262)</w:t>
-      </w:r>
-    </w:p>
-    <w:p>
-      <w:pPr>
-        <w:pStyle w:val="normal"/>
-        <w:numPr>
-          <w:ilvl w:val="0"/>
-          <w:numId w:val="4"/>
-        </w:numPr>
-      </w:pPr>
-      <w:r>
-        <w:t>Project execution is following the safety plan</w:t>
-      </w:r>
-    </w:p>
-    <w:p>
-      <w:pPr>
-        <w:pStyle w:val="normal"/>
-        <w:numPr>
-          <w:ilvl w:val="0"/>
-          <w:numId w:val="4"/>
-        </w:numPr>
-      </w:pPr>
-      <w:r>
         <w:t>Design really does improve safety</w:t>
       </w:r>
     </w:p>

</xml_diff>

<commit_message>
Fixing review findings after first submission
</commit_message>
<xml_diff>
--- a/Template_Files/01_SafetyPlan_LaneAssistance_Template.docx
+++ b/Template_Files/01_SafetyPlan_LaneAssistance_Template.docx
@@ -19,7 +19,6 @@
       <w:r>
         <w:rPr>
           <w:noProof/>
-          <w:lang w:val="de-DE"/>
         </w:rPr>
         <w:drawing>
           <wp:anchor distT="0" distB="0" distL="0" distR="0" simplePos="0" relativeHeight="251658240" behindDoc="0" locked="0" layoutInCell="1" allowOverlap="1">
@@ -68,7 +67,6 @@
       <w:r>
         <w:rPr>
           <w:noProof/>
-          <w:lang w:val="de-DE"/>
         </w:rPr>
         <w:drawing>
           <wp:anchor distT="0" distB="0" distL="114300" distR="114300" simplePos="0" relativeHeight="251659264" behindDoc="0" locked="0" layoutInCell="1" allowOverlap="1">
@@ -244,7 +242,6 @@
       <w:r>
         <w:rPr>
           <w:noProof/>
-          <w:lang w:val="de-DE"/>
         </w:rPr>
         <w:drawing>
           <wp:inline distT="0" distB="0" distL="0" distR="0">
@@ -562,135 +559,142 @@
                 <w:sz w:val="22"/>
                 <w:szCs w:val="22"/>
               </w:rPr>
-              <w:t xml:space="preserve">Michael </w:t>
-            </w:r>
-            <w:proofErr w:type="spellStart"/>
-            <w:r>
+              <w:t>Michael Scharf</w:t>
+            </w:r>
+          </w:p>
+        </w:tc>
+        <w:tc>
+          <w:tcPr>
+            <w:tcW w:w="4785" w:type="dxa"/>
+          </w:tcPr>
+          <w:p>
+            <w:pPr>
+              <w:pStyle w:val="normal"/>
+              <w:widowControl w:val="0"/>
+              <w:contextualSpacing w:val="0"/>
               <w:rPr>
                 <w:rFonts w:ascii="Calibri" w:eastAsia="Calibri" w:hAnsi="Calibri" w:cs="Calibri"/>
                 <w:sz w:val="22"/>
                 <w:szCs w:val="22"/>
               </w:rPr>
-              <w:t>Scharf</w:t>
-            </w:r>
-            <w:proofErr w:type="spellEnd"/>
-          </w:p>
-        </w:tc>
-        <w:tc>
-          <w:tcPr>
-            <w:tcW w:w="4785" w:type="dxa"/>
-          </w:tcPr>
-          <w:p>
-            <w:pPr>
-              <w:pStyle w:val="normal"/>
-              <w:widowControl w:val="0"/>
-              <w:contextualSpacing w:val="0"/>
+            </w:pPr>
+            <w:r>
               <w:rPr>
                 <w:rFonts w:ascii="Calibri" w:eastAsia="Calibri" w:hAnsi="Calibri" w:cs="Calibri"/>
                 <w:sz w:val="22"/>
                 <w:szCs w:val="22"/>
               </w:rPr>
-            </w:pPr>
-            <w:r>
+              <w:t>Initial version</w:t>
+            </w:r>
+          </w:p>
+        </w:tc>
+      </w:tr>
+      <w:tr>
+        <w:tc>
+          <w:tcPr>
+            <w:tcW w:w="1470" w:type="dxa"/>
+          </w:tcPr>
+          <w:p>
+            <w:pPr>
+              <w:pStyle w:val="normal"/>
+              <w:widowControl w:val="0"/>
+              <w:contextualSpacing w:val="0"/>
               <w:rPr>
                 <w:rFonts w:ascii="Calibri" w:eastAsia="Calibri" w:hAnsi="Calibri" w:cs="Calibri"/>
                 <w:sz w:val="22"/>
                 <w:szCs w:val="22"/>
               </w:rPr>
-              <w:t>Initial version</w:t>
-            </w:r>
-          </w:p>
-        </w:tc>
-      </w:tr>
-      <w:tr>
-        <w:tc>
-          <w:tcPr>
-            <w:tcW w:w="1470" w:type="dxa"/>
-          </w:tcPr>
-          <w:p>
-            <w:pPr>
-              <w:pStyle w:val="normal"/>
-              <w:widowControl w:val="0"/>
-              <w:contextualSpacing w:val="0"/>
+            </w:pPr>
+            <w:r>
               <w:rPr>
                 <w:rFonts w:ascii="Calibri" w:eastAsia="Calibri" w:hAnsi="Calibri" w:cs="Calibri"/>
                 <w:sz w:val="22"/>
                 <w:szCs w:val="22"/>
               </w:rPr>
-            </w:pPr>
-            <w:r>
+              <w:t>02/03/2018</w:t>
+            </w:r>
+          </w:p>
+        </w:tc>
+        <w:tc>
+          <w:tcPr>
+            <w:tcW w:w="1275" w:type="dxa"/>
+          </w:tcPr>
+          <w:p>
+            <w:pPr>
+              <w:pStyle w:val="normal"/>
+              <w:widowControl w:val="0"/>
+              <w:contextualSpacing w:val="0"/>
               <w:rPr>
                 <w:rFonts w:ascii="Calibri" w:eastAsia="Calibri" w:hAnsi="Calibri" w:cs="Calibri"/>
                 <w:sz w:val="22"/>
                 <w:szCs w:val="22"/>
               </w:rPr>
-              <w:t>02/03/2018</w:t>
-            </w:r>
-          </w:p>
-        </w:tc>
-        <w:tc>
-          <w:tcPr>
-            <w:tcW w:w="1275" w:type="dxa"/>
-          </w:tcPr>
-          <w:p>
-            <w:pPr>
-              <w:pStyle w:val="normal"/>
-              <w:widowControl w:val="0"/>
-              <w:contextualSpacing w:val="0"/>
+            </w:pPr>
+            <w:r>
               <w:rPr>
                 <w:rFonts w:ascii="Calibri" w:eastAsia="Calibri" w:hAnsi="Calibri" w:cs="Calibri"/>
                 <w:sz w:val="22"/>
                 <w:szCs w:val="22"/>
               </w:rPr>
-            </w:pPr>
-            <w:r>
+              <w:t>0.2</w:t>
+            </w:r>
+          </w:p>
+        </w:tc>
+        <w:tc>
+          <w:tcPr>
+            <w:tcW w:w="2100" w:type="dxa"/>
+          </w:tcPr>
+          <w:p>
+            <w:pPr>
+              <w:pStyle w:val="normal"/>
+              <w:widowControl w:val="0"/>
+              <w:contextualSpacing w:val="0"/>
               <w:rPr>
                 <w:rFonts w:ascii="Calibri" w:eastAsia="Calibri" w:hAnsi="Calibri" w:cs="Calibri"/>
                 <w:sz w:val="22"/>
                 <w:szCs w:val="22"/>
               </w:rPr>
-              <w:t>0.2</w:t>
-            </w:r>
-          </w:p>
-        </w:tc>
-        <w:tc>
-          <w:tcPr>
-            <w:tcW w:w="2100" w:type="dxa"/>
-          </w:tcPr>
-          <w:p>
-            <w:pPr>
-              <w:pStyle w:val="normal"/>
-              <w:widowControl w:val="0"/>
-              <w:contextualSpacing w:val="0"/>
+            </w:pPr>
+            <w:r>
               <w:rPr>
                 <w:rFonts w:ascii="Calibri" w:eastAsia="Calibri" w:hAnsi="Calibri" w:cs="Calibri"/>
                 <w:sz w:val="22"/>
                 <w:szCs w:val="22"/>
               </w:rPr>
-            </w:pPr>
-            <w:r>
+              <w:t>Michael Scharf</w:t>
+            </w:r>
+          </w:p>
+        </w:tc>
+        <w:tc>
+          <w:tcPr>
+            <w:tcW w:w="4785" w:type="dxa"/>
+          </w:tcPr>
+          <w:p>
+            <w:pPr>
+              <w:pStyle w:val="normal"/>
+              <w:widowControl w:val="0"/>
+              <w:contextualSpacing w:val="0"/>
               <w:rPr>
                 <w:rFonts w:ascii="Calibri" w:eastAsia="Calibri" w:hAnsi="Calibri" w:cs="Calibri"/>
                 <w:sz w:val="22"/>
                 <w:szCs w:val="22"/>
               </w:rPr>
-              <w:t xml:space="preserve">Michael </w:t>
-            </w:r>
-            <w:proofErr w:type="spellStart"/>
+            </w:pPr>
             <w:r>
               <w:rPr>
                 <w:rFonts w:ascii="Calibri" w:eastAsia="Calibri" w:hAnsi="Calibri" w:cs="Calibri"/>
                 <w:sz w:val="22"/>
                 <w:szCs w:val="22"/>
               </w:rPr>
-              <w:t>Scharf</w:t>
-            </w:r>
-            <w:proofErr w:type="spellEnd"/>
-          </w:p>
-        </w:tc>
-        <w:tc>
-          <w:tcPr>
-            <w:tcW w:w="4785" w:type="dxa"/>
+              <w:t>Fill out whole document</w:t>
+            </w:r>
+          </w:p>
+        </w:tc>
+      </w:tr>
+      <w:tr>
+        <w:tc>
+          <w:tcPr>
+            <w:tcW w:w="1470" w:type="dxa"/>
           </w:tcPr>
           <w:p>
             <w:pPr>
@@ -709,15 +713,13 @@
                 <w:sz w:val="22"/>
                 <w:szCs w:val="22"/>
               </w:rPr>
-              <w:t>Fill out whole document</w:t>
-            </w:r>
-          </w:p>
-        </w:tc>
-      </w:tr>
-      <w:tr>
-        <w:tc>
-          <w:tcPr>
-            <w:tcW w:w="1470" w:type="dxa"/>
+              <w:t>02/03/2018</w:t>
+            </w:r>
+          </w:p>
+        </w:tc>
+        <w:tc>
+          <w:tcPr>
+            <w:tcW w:w="1275" w:type="dxa"/>
           </w:tcPr>
           <w:p>
             <w:pPr>
@@ -736,13 +738,13 @@
                 <w:sz w:val="22"/>
                 <w:szCs w:val="22"/>
               </w:rPr>
-              <w:t>02/03/2018</w:t>
-            </w:r>
-          </w:p>
-        </w:tc>
-        <w:tc>
-          <w:tcPr>
-            <w:tcW w:w="1275" w:type="dxa"/>
+              <w:t>1.0</w:t>
+            </w:r>
+          </w:p>
+        </w:tc>
+        <w:tc>
+          <w:tcPr>
+            <w:tcW w:w="2100" w:type="dxa"/>
           </w:tcPr>
           <w:p>
             <w:pPr>
@@ -761,13 +763,13 @@
                 <w:sz w:val="22"/>
                 <w:szCs w:val="22"/>
               </w:rPr>
-              <w:t>1.0</w:t>
-            </w:r>
-          </w:p>
-        </w:tc>
-        <w:tc>
-          <w:tcPr>
-            <w:tcW w:w="2100" w:type="dxa"/>
+              <w:t>Michael Scharf</w:t>
+            </w:r>
+          </w:p>
+        </w:tc>
+        <w:tc>
+          <w:tcPr>
+            <w:tcW w:w="4785" w:type="dxa"/>
           </w:tcPr>
           <w:p>
             <w:pPr>
@@ -786,62 +788,51 @@
                 <w:sz w:val="22"/>
                 <w:szCs w:val="22"/>
               </w:rPr>
-              <w:t xml:space="preserve">Michael </w:t>
-            </w:r>
-            <w:proofErr w:type="spellStart"/>
+              <w:t>First final version after</w:t>
+            </w:r>
             <w:r>
               <w:rPr>
                 <w:rFonts w:ascii="Calibri" w:eastAsia="Calibri" w:hAnsi="Calibri" w:cs="Calibri"/>
                 <w:sz w:val="22"/>
                 <w:szCs w:val="22"/>
               </w:rPr>
-              <w:t>Scharf</w:t>
-            </w:r>
-            <w:proofErr w:type="spellEnd"/>
-          </w:p>
-        </w:tc>
-        <w:tc>
-          <w:tcPr>
-            <w:tcW w:w="4785" w:type="dxa"/>
-          </w:tcPr>
-          <w:p>
-            <w:pPr>
-              <w:pStyle w:val="normal"/>
-              <w:widowControl w:val="0"/>
-              <w:contextualSpacing w:val="0"/>
+              <w:t xml:space="preserve"> internal</w:t>
+            </w:r>
+            <w:r>
               <w:rPr>
                 <w:rFonts w:ascii="Calibri" w:eastAsia="Calibri" w:hAnsi="Calibri" w:cs="Calibri"/>
                 <w:sz w:val="22"/>
                 <w:szCs w:val="22"/>
               </w:rPr>
-            </w:pPr>
-            <w:r>
+              <w:t xml:space="preserve"> review and fixing.</w:t>
+            </w:r>
+          </w:p>
+        </w:tc>
+      </w:tr>
+      <w:tr>
+        <w:tc>
+          <w:tcPr>
+            <w:tcW w:w="1470" w:type="dxa"/>
+          </w:tcPr>
+          <w:p>
+            <w:pPr>
+              <w:pStyle w:val="normal"/>
+              <w:widowControl w:val="0"/>
+              <w:contextualSpacing w:val="0"/>
               <w:rPr>
                 <w:rFonts w:ascii="Calibri" w:eastAsia="Calibri" w:hAnsi="Calibri" w:cs="Calibri"/>
                 <w:sz w:val="22"/>
                 <w:szCs w:val="22"/>
               </w:rPr>
-              <w:t>First final version after review and fixing.</w:t>
-            </w:r>
-          </w:p>
-        </w:tc>
-      </w:tr>
-      <w:tr>
-        <w:tc>
-          <w:tcPr>
-            <w:tcW w:w="1470" w:type="dxa"/>
-          </w:tcPr>
-          <w:p>
-            <w:pPr>
-              <w:pStyle w:val="normal"/>
-              <w:widowControl w:val="0"/>
-              <w:contextualSpacing w:val="0"/>
+            </w:pPr>
+            <w:r>
               <w:rPr>
                 <w:rFonts w:ascii="Calibri" w:eastAsia="Calibri" w:hAnsi="Calibri" w:cs="Calibri"/>
                 <w:sz w:val="22"/>
                 <w:szCs w:val="22"/>
               </w:rPr>
-            </w:pPr>
+              <w:t>02/02018</w:t>
+            </w:r>
           </w:p>
         </w:tc>
         <w:tc>
@@ -859,28 +850,19 @@
                 <w:szCs w:val="22"/>
               </w:rPr>
             </w:pPr>
-          </w:p>
-        </w:tc>
-        <w:tc>
-          <w:tcPr>
-            <w:tcW w:w="2100" w:type="dxa"/>
-          </w:tcPr>
-          <w:p>
-            <w:pPr>
-              <w:pStyle w:val="normal"/>
-              <w:widowControl w:val="0"/>
-              <w:contextualSpacing w:val="0"/>
+            <w:r>
               <w:rPr>
                 <w:rFonts w:ascii="Calibri" w:eastAsia="Calibri" w:hAnsi="Calibri" w:cs="Calibri"/>
                 <w:sz w:val="22"/>
                 <w:szCs w:val="22"/>
               </w:rPr>
-            </w:pPr>
-          </w:p>
-        </w:tc>
-        <w:tc>
-          <w:tcPr>
-            <w:tcW w:w="4785" w:type="dxa"/>
+              <w:t>2.0</w:t>
+            </w:r>
+          </w:p>
+        </w:tc>
+        <w:tc>
+          <w:tcPr>
+            <w:tcW w:w="2100" w:type="dxa"/>
           </w:tcPr>
           <w:p>
             <w:pPr>
@@ -893,6 +875,39 @@
                 <w:szCs w:val="22"/>
               </w:rPr>
             </w:pPr>
+            <w:r>
+              <w:rPr>
+                <w:rFonts w:ascii="Calibri" w:eastAsia="Calibri" w:hAnsi="Calibri" w:cs="Calibri"/>
+                <w:sz w:val="22"/>
+                <w:szCs w:val="22"/>
+              </w:rPr>
+              <w:t>Michael Scharf</w:t>
+            </w:r>
+          </w:p>
+        </w:tc>
+        <w:tc>
+          <w:tcPr>
+            <w:tcW w:w="4785" w:type="dxa"/>
+          </w:tcPr>
+          <w:p>
+            <w:pPr>
+              <w:pStyle w:val="normal"/>
+              <w:widowControl w:val="0"/>
+              <w:contextualSpacing w:val="0"/>
+              <w:rPr>
+                <w:rFonts w:ascii="Calibri" w:eastAsia="Calibri" w:hAnsi="Calibri" w:cs="Calibri"/>
+                <w:sz w:val="22"/>
+                <w:szCs w:val="22"/>
+              </w:rPr>
+            </w:pPr>
+            <w:r>
+              <w:rPr>
+                <w:rFonts w:ascii="Calibri" w:eastAsia="Calibri" w:hAnsi="Calibri" w:cs="Calibri"/>
+                <w:sz w:val="22"/>
+                <w:szCs w:val="22"/>
+              </w:rPr>
+              <w:t>After submission – correcting review findings</w:t>
+            </w:r>
           </w:p>
         </w:tc>
       </w:tr>
@@ -1126,14 +1141,7 @@
                 <w:color w:val="1155CC"/>
                 <w:u w:val="single"/>
               </w:rPr>
-              <w:t>Deliverab</w:t>
-            </w:r>
-            <w:r>
-              <w:rPr>
-                <w:color w:val="1155CC"/>
-                <w:u w:val="single"/>
-              </w:rPr>
-              <w:t>les of the Project</w:t>
+              <w:t>Deliverables of the Project</w:t>
             </w:r>
           </w:hyperlink>
         </w:p>
@@ -1417,10 +1425,7 @@
         <w:pStyle w:val="normal"/>
       </w:pPr>
       <w:r>
-        <w:t>For the lane assistance project, the following safety lifecycle phases are in s</w:t>
-      </w:r>
-      <w:r>
-        <w:t>cope:</w:t>
+        <w:t>For the lane assistance project, the following safety lifecycle phases are in scope:</w:t>
       </w:r>
     </w:p>
     <w:p>
@@ -1653,15 +1658,7 @@
         <w:pStyle w:val="normal"/>
       </w:pPr>
       <w:r>
-        <w:t xml:space="preserve">The lane departure warning function shall apply an oscillating steering torque to provide the driver a </w:t>
-      </w:r>
-      <w:proofErr w:type="spellStart"/>
-      <w:r>
-        <w:t>haptic</w:t>
-      </w:r>
-      <w:proofErr w:type="spellEnd"/>
-      <w:r>
-        <w:t xml:space="preserve"> feedback.</w:t>
+        <w:t>The lane departure warning function shall apply an oscillating steering torque to provide the driver a haptic feedback.</w:t>
       </w:r>
       <w:r>
         <w:t xml:space="preserve"> </w:t>
@@ -1782,7 +1779,6 @@
       <w:r>
         <w:rPr>
           <w:noProof/>
-          <w:lang w:val="de-DE"/>
         </w:rPr>
         <w:drawing>
           <wp:inline distT="0" distB="0" distL="0" distR="0">
@@ -1900,12 +1896,6 @@
           <w:insideV w:val="single" w:sz="8" w:space="0" w:color="000000"/>
         </w:tblBorders>
         <w:tblLayout w:type="fixed"/>
-        <w:tblCellMar>
-          <w:top w:w="0" w:type="dxa"/>
-          <w:left w:w="0" w:type="dxa"/>
-          <w:bottom w:w="0" w:type="dxa"/>
-          <w:right w:w="0" w:type="dxa"/>
-        </w:tblCellMar>
         <w:tblLook w:val="0600"/>
       </w:tblPr>
       <w:tblGrid>
@@ -1914,14 +1904,6 @@
         <w:gridCol w:w="3405"/>
       </w:tblGrid>
       <w:tr>
-        <w:tblPrEx>
-          <w:tblCellMar>
-            <w:top w:w="0" w:type="dxa"/>
-            <w:left w:w="0" w:type="dxa"/>
-            <w:bottom w:w="0" w:type="dxa"/>
-            <w:right w:w="0" w:type="dxa"/>
-          </w:tblCellMar>
-        </w:tblPrEx>
         <w:tc>
           <w:tcPr>
             <w:tcW w:w="3750" w:type="dxa"/>
@@ -1990,14 +1972,6 @@
         </w:tc>
       </w:tr>
       <w:tr>
-        <w:tblPrEx>
-          <w:tblCellMar>
-            <w:top w:w="0" w:type="dxa"/>
-            <w:left w:w="0" w:type="dxa"/>
-            <w:bottom w:w="0" w:type="dxa"/>
-            <w:right w:w="0" w:type="dxa"/>
-          </w:tblCellMar>
-        </w:tblPrEx>
         <w:trPr>
           <w:trHeight w:val="420"/>
         </w:trPr>
@@ -2066,14 +2040,6 @@
         </w:tc>
       </w:tr>
       <w:tr>
-        <w:tblPrEx>
-          <w:tblCellMar>
-            <w:top w:w="0" w:type="dxa"/>
-            <w:left w:w="0" w:type="dxa"/>
-            <w:bottom w:w="0" w:type="dxa"/>
-            <w:right w:w="0" w:type="dxa"/>
-          </w:tblCellMar>
-        </w:tblPrEx>
         <w:trPr>
           <w:trHeight w:val="420"/>
         </w:trPr>
@@ -2115,7 +2081,7 @@
               <w:spacing w:line="240" w:lineRule="auto"/>
             </w:pPr>
             <w:r>
-              <w:t>All Team Members</w:t>
+              <w:t>Safety Manager</w:t>
             </w:r>
           </w:p>
         </w:tc>
@@ -2142,14 +2108,6 @@
         </w:tc>
       </w:tr>
       <w:tr>
-        <w:tblPrEx>
-          <w:tblCellMar>
-            <w:top w:w="0" w:type="dxa"/>
-            <w:left w:w="0" w:type="dxa"/>
-            <w:bottom w:w="0" w:type="dxa"/>
-            <w:right w:w="0" w:type="dxa"/>
-          </w:tblCellMar>
-        </w:tblPrEx>
         <w:trPr>
           <w:trHeight w:val="420"/>
         </w:trPr>
@@ -2218,14 +2176,6 @@
         </w:tc>
       </w:tr>
       <w:tr>
-        <w:tblPrEx>
-          <w:tblCellMar>
-            <w:top w:w="0" w:type="dxa"/>
-            <w:left w:w="0" w:type="dxa"/>
-            <w:bottom w:w="0" w:type="dxa"/>
-            <w:right w:w="0" w:type="dxa"/>
-          </w:tblCellMar>
-        </w:tblPrEx>
         <w:trPr>
           <w:trHeight w:val="420"/>
         </w:trPr>
@@ -2294,14 +2244,6 @@
         </w:tc>
       </w:tr>
       <w:tr>
-        <w:tblPrEx>
-          <w:tblCellMar>
-            <w:top w:w="0" w:type="dxa"/>
-            <w:left w:w="0" w:type="dxa"/>
-            <w:bottom w:w="0" w:type="dxa"/>
-            <w:right w:w="0" w:type="dxa"/>
-          </w:tblCellMar>
-        </w:tblPrEx>
         <w:trPr>
           <w:trHeight w:val="420"/>
         </w:trPr>
@@ -2370,14 +2312,6 @@
         </w:tc>
       </w:tr>
       <w:tr>
-        <w:tblPrEx>
-          <w:tblCellMar>
-            <w:top w:w="0" w:type="dxa"/>
-            <w:left w:w="0" w:type="dxa"/>
-            <w:bottom w:w="0" w:type="dxa"/>
-            <w:right w:w="0" w:type="dxa"/>
-          </w:tblCellMar>
-        </w:tblPrEx>
         <w:trPr>
           <w:trHeight w:val="420"/>
         </w:trPr>
@@ -2446,14 +2380,6 @@
         </w:tc>
       </w:tr>
       <w:tr>
-        <w:tblPrEx>
-          <w:tblCellMar>
-            <w:top w:w="0" w:type="dxa"/>
-            <w:left w:w="0" w:type="dxa"/>
-            <w:bottom w:w="0" w:type="dxa"/>
-            <w:right w:w="0" w:type="dxa"/>
-          </w:tblCellMar>
-        </w:tblPrEx>
         <w:trPr>
           <w:trHeight w:val="420"/>
         </w:trPr>
@@ -2522,14 +2448,6 @@
         </w:tc>
       </w:tr>
       <w:tr>
-        <w:tblPrEx>
-          <w:tblCellMar>
-            <w:top w:w="0" w:type="dxa"/>
-            <w:left w:w="0" w:type="dxa"/>
-            <w:bottom w:w="0" w:type="dxa"/>
-            <w:right w:w="0" w:type="dxa"/>
-          </w:tblCellMar>
-        </w:tblPrEx>
         <w:trPr>
           <w:trHeight w:val="420"/>
         </w:trPr>
@@ -2598,14 +2516,6 @@
         </w:tc>
       </w:tr>
       <w:tr>
-        <w:tblPrEx>
-          <w:tblCellMar>
-            <w:top w:w="0" w:type="dxa"/>
-            <w:left w:w="0" w:type="dxa"/>
-            <w:bottom w:w="0" w:type="dxa"/>
-            <w:right w:w="0" w:type="dxa"/>
-          </w:tblCellMar>
-        </w:tblPrEx>
         <w:trPr>
           <w:trHeight w:val="420"/>
         </w:trPr>
@@ -2626,10 +2536,7 @@
               <w:spacing w:before="60" w:after="60"/>
             </w:pPr>
             <w:r>
-              <w:t>Perform functional safety</w:t>
-            </w:r>
-            <w:r>
-              <w:t xml:space="preserve"> assessment</w:t>
+              <w:t>Perform functional safety assessment</w:t>
             </w:r>
           </w:p>
         </w:tc>
@@ -3254,10 +3161,7 @@
               <w:contextualSpacing w:val="0"/>
             </w:pPr>
             <w:r>
-              <w:t>OE</w:t>
-            </w:r>
-            <w:r>
-              <w:t>M or external</w:t>
+              <w:t>OEM or external</w:t>
             </w:r>
           </w:p>
         </w:tc>
@@ -3452,7 +3356,6 @@
       <w:pPr>
         <w:pStyle w:val="normal"/>
       </w:pPr>
-      <w:proofErr w:type="gramStart"/>
       <w:r>
         <w:t>In</w:t>
       </w:r>
@@ -3468,7 +3371,6 @@
       <w:r>
         <w:t xml:space="preserve"> the Functional Safety Engineer.</w:t>
       </w:r>
-      <w:proofErr w:type="gramEnd"/>
     </w:p>
     <w:p>
       <w:pPr>
@@ -3630,13 +3532,7 @@
         <w:pStyle w:val="normal"/>
       </w:pPr>
       <w:r>
-        <w:t xml:space="preserve">There might also be a </w:t>
-      </w:r>
-      <w:r>
-        <w:t>"Supporting Process Management" section that would cover "Part 8: Supporting Processes" of the ISO 26262 functional safety standard. This would include descriptions of how the company handles requirements management, change management, configuration manage</w:t>
-      </w:r>
-      <w:r>
-        <w:t>ment, documentation management, and software tool usage and confidence.</w:t>
+        <w:t>There might also be a "Supporting Process Management" section that would cover "Part 8: Supporting Processes" of the ISO 26262 functional safety standard. This would include descriptions of how the company handles requirements management, change management, configuration management, documentation management, and software tool usage and confidence.</w:t>
       </w:r>
     </w:p>
     <w:p>
@@ -4200,7 +4096,7 @@
         <w:color w:val="000000"/>
         <w:sz w:val="22"/>
         <w:szCs w:val="22"/>
-        <w:lang w:eastAsia="de-DE" w:bidi="ar-SA"/>
+        <w:lang w:val="de-DE" w:eastAsia="de-DE" w:bidi="ar-SA"/>
       </w:rPr>
     </w:rPrDefault>
     <w:pPrDefault>
@@ -4358,6 +4254,7 @@
   <w:style w:type="paragraph" w:default="1" w:styleId="Standard">
     <w:name w:val="Normal"/>
     <w:qFormat/>
+    <w:rsid w:val="003C4D43"/>
   </w:style>
   <w:style w:type="paragraph" w:styleId="berschrift1">
     <w:name w:val="heading 1"/>

</xml_diff>